<commit_message>
Correccion  de estandar de conteo
</commit_message>
<xml_diff>
--- a/02. Desarrollo del proyecto/03.Estandares/Estandar_Conteo_v2_29092018.docx
+++ b/02. Desarrollo del proyecto/03.Estandares/Estandar_Conteo_v2_29092018.docx
@@ -1,6 +1,6 @@
 
 <file path=word/document.xml><?xml version="1.0" encoding="utf-8"?>
-<w:document xmlns:wpc="http://schemas.microsoft.com/office/word/2010/wordprocessingCanvas" xmlns:mc="http://schemas.openxmlformats.org/markup-compatibility/2006" xmlns:o="urn:schemas-microsoft-com:office:office" xmlns:r="http://schemas.openxmlformats.org/officeDocument/2006/relationships" xmlns:m="http://schemas.openxmlformats.org/officeDocument/2006/math" xmlns:v="urn:schemas-microsoft-com:vml" xmlns:wp14="http://schemas.microsoft.com/office/word/2010/wordprocessingDrawing" xmlns:wp="http://schemas.openxmlformats.org/drawingml/2006/wordprocessingDrawing" xmlns:w10="urn:schemas-microsoft-com:office:word" xmlns:w="http://schemas.openxmlformats.org/wordprocessingml/2006/main" xmlns:w14="http://schemas.microsoft.com/office/word/2010/wordml" xmlns:w15="http://schemas.microsoft.com/office/word/2012/wordml" xmlns:wpg="http://schemas.microsoft.com/office/word/2010/wordprocessingGroup" xmlns:wpi="http://schemas.microsoft.com/office/word/2010/wordprocessingInk" xmlns:wne="http://schemas.microsoft.com/office/word/2006/wordml" xmlns:wps="http://schemas.microsoft.com/office/word/2010/wordprocessingShape" mc:Ignorable="w14 w15 wp14">
+<w:document xmlns:wpc="http://schemas.microsoft.com/office/word/2010/wordprocessingCanvas" xmlns:cx="http://schemas.microsoft.com/office/drawing/2014/chartex" xmlns:mc="http://schemas.openxmlformats.org/markup-compatibility/2006" xmlns:o="urn:schemas-microsoft-com:office:office" xmlns:r="http://schemas.openxmlformats.org/officeDocument/2006/relationships" xmlns:m="http://schemas.openxmlformats.org/officeDocument/2006/math" xmlns:v="urn:schemas-microsoft-com:vml" xmlns:wp14="http://schemas.microsoft.com/office/word/2010/wordprocessingDrawing" xmlns:wp="http://schemas.openxmlformats.org/drawingml/2006/wordprocessingDrawing" xmlns:w10="urn:schemas-microsoft-com:office:word" xmlns:w="http://schemas.openxmlformats.org/wordprocessingml/2006/main" xmlns:w14="http://schemas.microsoft.com/office/word/2010/wordml" xmlns:w15="http://schemas.microsoft.com/office/word/2012/wordml" xmlns:w16se="http://schemas.microsoft.com/office/word/2015/wordml/symex" xmlns:wpg="http://schemas.microsoft.com/office/word/2010/wordprocessingGroup" xmlns:wpi="http://schemas.microsoft.com/office/word/2010/wordprocessingInk" xmlns:wne="http://schemas.microsoft.com/office/word/2006/wordml" xmlns:wps="http://schemas.microsoft.com/office/word/2010/wordprocessingShape" mc:Ignorable="w14 w15 w16se wp14">
   <w:body>
     <w:p>
       <w:bookmarkStart w:id="0" w:name="_Toc492892116"/>
@@ -985,16 +985,7 @@
           <w:rFonts w:ascii="Arial Black" w:hAnsi="Arial Black"/>
           <w:color w:val="002060"/>
         </w:rPr>
-        <w:t>Están</w:t>
-      </w:r>
-      <w:bookmarkStart w:id="1" w:name="_GoBack"/>
-      <w:bookmarkEnd w:id="1"/>
-      <w:r>
-        <w:rPr>
-          <w:rFonts w:ascii="Arial Black" w:hAnsi="Arial Black"/>
-          <w:color w:val="002060"/>
-        </w:rPr>
-        <w:t>dar</w:t>
+        <w:t>Estándar</w:t>
       </w:r>
     </w:p>
     <w:p>
@@ -1651,6 +1642,16 @@
               </w:rPr>
               <w:t xml:space="preserve"> y cierre no se cuentan.</w:t>
             </w:r>
+            <w:r>
+              <w:rPr>
+                <w:rFonts w:ascii="Arial" w:hAnsi="Arial" w:cs="Arial"/>
+                <w:sz w:val="20"/>
+                <w:szCs w:val="20"/>
+              </w:rPr>
+              <w:t xml:space="preserve"> No se debe de contar las apertura y cierras de php</w:t>
+            </w:r>
+            <w:bookmarkStart w:id="1" w:name="_GoBack"/>
+            <w:bookmarkEnd w:id="1"/>
           </w:p>
         </w:tc>
       </w:tr>
@@ -2052,13 +2053,15 @@
                 <w:rFonts w:ascii="Arial" w:hAnsi="Arial" w:cs="Arial"/>
                 <w:sz w:val="20"/>
                 <w:szCs w:val="20"/>
-              </w:rPr>
-            </w:pPr>
-            <w:r>
-              <w:rPr>
-                <w:rFonts w:ascii="Arial" w:hAnsi="Arial" w:cs="Arial"/>
-                <w:sz w:val="20"/>
-                <w:szCs w:val="20"/>
+                <w:lang w:val="en-US"/>
+              </w:rPr>
+            </w:pPr>
+            <w:r>
+              <w:rPr>
+                <w:rFonts w:ascii="Arial" w:hAnsi="Arial" w:cs="Arial"/>
+                <w:sz w:val="20"/>
+                <w:szCs w:val="20"/>
+                <w:lang w:val="en-US"/>
               </w:rPr>
               <w:t>int a;</w:t>
             </w:r>
@@ -2070,13 +2073,15 @@
                 <w:rFonts w:ascii="Arial" w:hAnsi="Arial" w:cs="Arial"/>
                 <w:sz w:val="20"/>
                 <w:szCs w:val="20"/>
-              </w:rPr>
-            </w:pPr>
-            <w:r>
-              <w:rPr>
-                <w:rFonts w:ascii="Arial" w:hAnsi="Arial" w:cs="Arial"/>
-                <w:sz w:val="20"/>
-                <w:szCs w:val="20"/>
+                <w:lang w:val="en-US"/>
+              </w:rPr>
+            </w:pPr>
+            <w:r>
+              <w:rPr>
+                <w:rFonts w:ascii="Arial" w:hAnsi="Arial" w:cs="Arial"/>
+                <w:sz w:val="20"/>
+                <w:szCs w:val="20"/>
+                <w:lang w:val="en-US"/>
               </w:rPr>
               <w:t>Boolean b;</w:t>
             </w:r>
@@ -2088,15 +2093,37 @@
                 <w:rFonts w:ascii="Arial" w:hAnsi="Arial" w:cs="Arial"/>
                 <w:sz w:val="20"/>
                 <w:szCs w:val="20"/>
-              </w:rPr>
-            </w:pPr>
-            <w:r>
-              <w:rPr>
-                <w:rFonts w:ascii="Arial" w:hAnsi="Arial" w:cs="Arial"/>
-                <w:sz w:val="20"/>
-                <w:szCs w:val="20"/>
-              </w:rPr>
-              <w:t>string Nombre;</w:t>
+                <w:lang w:val="en-US"/>
+              </w:rPr>
+            </w:pPr>
+            <w:r>
+              <w:rPr>
+                <w:rFonts w:ascii="Arial" w:hAnsi="Arial" w:cs="Arial"/>
+                <w:sz w:val="20"/>
+                <w:szCs w:val="20"/>
+                <w:lang w:val="en-US"/>
+              </w:rPr>
+              <w:t xml:space="preserve">string </w:t>
+            </w:r>
+            <w:proofErr w:type="spellStart"/>
+            <w:r>
+              <w:rPr>
+                <w:rFonts w:ascii="Arial" w:hAnsi="Arial" w:cs="Arial"/>
+                <w:sz w:val="20"/>
+                <w:szCs w:val="20"/>
+                <w:lang w:val="en-US"/>
+              </w:rPr>
+              <w:t>Nombre</w:t>
+            </w:r>
+            <w:proofErr w:type="spellEnd"/>
+            <w:r>
+              <w:rPr>
+                <w:rFonts w:ascii="Arial" w:hAnsi="Arial" w:cs="Arial"/>
+                <w:sz w:val="20"/>
+                <w:szCs w:val="20"/>
+                <w:lang w:val="en-US"/>
+              </w:rPr>
+              <w:t>;</w:t>
             </w:r>
           </w:p>
         </w:tc>
@@ -2116,13 +2143,23 @@
                 <w:szCs w:val="20"/>
               </w:rPr>
             </w:pPr>
-            <w:r>
-              <w:rPr>
-                <w:rFonts w:ascii="Arial" w:hAnsi="Arial" w:cs="Arial"/>
-                <w:sz w:val="20"/>
-                <w:szCs w:val="20"/>
-              </w:rPr>
-              <w:t>Structure HTML</w:t>
+            <w:proofErr w:type="spellStart"/>
+            <w:r>
+              <w:rPr>
+                <w:rFonts w:ascii="Arial" w:hAnsi="Arial" w:cs="Arial"/>
+                <w:sz w:val="20"/>
+                <w:szCs w:val="20"/>
+              </w:rPr>
+              <w:t>Structure</w:t>
+            </w:r>
+            <w:proofErr w:type="spellEnd"/>
+            <w:r>
+              <w:rPr>
+                <w:rFonts w:ascii="Arial" w:hAnsi="Arial" w:cs="Arial"/>
+                <w:sz w:val="20"/>
+                <w:szCs w:val="20"/>
+              </w:rPr>
+              <w:t xml:space="preserve"> HTML</w:t>
             </w:r>
           </w:p>
         </w:tc>
@@ -2152,13 +2189,15 @@
                 <w:rFonts w:ascii="Arial" w:hAnsi="Arial" w:cs="Arial"/>
                 <w:sz w:val="20"/>
                 <w:szCs w:val="20"/>
-              </w:rPr>
-            </w:pPr>
-            <w:r>
-              <w:rPr>
-                <w:rFonts w:ascii="Arial" w:hAnsi="Arial" w:cs="Arial"/>
-                <w:sz w:val="20"/>
-                <w:szCs w:val="20"/>
+                <w:lang w:val="en-US"/>
+              </w:rPr>
+            </w:pPr>
+            <w:r>
+              <w:rPr>
+                <w:rFonts w:ascii="Arial" w:hAnsi="Arial" w:cs="Arial"/>
+                <w:sz w:val="20"/>
+                <w:szCs w:val="20"/>
+                <w:lang w:val="en-US"/>
               </w:rPr>
               <w:t>&lt;html&gt;</w:t>
             </w:r>
@@ -2170,13 +2209,15 @@
                 <w:rFonts w:ascii="Arial" w:hAnsi="Arial" w:cs="Arial"/>
                 <w:sz w:val="20"/>
                 <w:szCs w:val="20"/>
-              </w:rPr>
-            </w:pPr>
-            <w:r>
-              <w:rPr>
-                <w:rFonts w:ascii="Arial" w:hAnsi="Arial" w:cs="Arial"/>
-                <w:sz w:val="20"/>
-                <w:szCs w:val="20"/>
+                <w:lang w:val="en-US"/>
+              </w:rPr>
+            </w:pPr>
+            <w:r>
+              <w:rPr>
+                <w:rFonts w:ascii="Arial" w:hAnsi="Arial" w:cs="Arial"/>
+                <w:sz w:val="20"/>
+                <w:szCs w:val="20"/>
+                <w:lang w:val="en-US"/>
               </w:rPr>
               <w:t>&lt;head&gt;</w:t>
             </w:r>
@@ -2188,13 +2229,15 @@
                 <w:rFonts w:ascii="Arial" w:hAnsi="Arial" w:cs="Arial"/>
                 <w:sz w:val="20"/>
                 <w:szCs w:val="20"/>
-              </w:rPr>
-            </w:pPr>
-            <w:r>
-              <w:rPr>
-                <w:rFonts w:ascii="Arial" w:hAnsi="Arial" w:cs="Arial"/>
-                <w:sz w:val="20"/>
-                <w:szCs w:val="20"/>
+                <w:lang w:val="en-US"/>
+              </w:rPr>
+            </w:pPr>
+            <w:r>
+              <w:rPr>
+                <w:rFonts w:ascii="Arial" w:hAnsi="Arial" w:cs="Arial"/>
+                <w:sz w:val="20"/>
+                <w:szCs w:val="20"/>
+                <w:lang w:val="en-US"/>
               </w:rPr>
               <w:t>&lt;/head&gt;</w:t>
             </w:r>
@@ -2206,13 +2249,15 @@
                 <w:rFonts w:ascii="Arial" w:hAnsi="Arial" w:cs="Arial"/>
                 <w:sz w:val="20"/>
                 <w:szCs w:val="20"/>
-              </w:rPr>
-            </w:pPr>
-            <w:r>
-              <w:rPr>
-                <w:rFonts w:ascii="Arial" w:hAnsi="Arial" w:cs="Arial"/>
-                <w:sz w:val="20"/>
-                <w:szCs w:val="20"/>
+                <w:lang w:val="en-US"/>
+              </w:rPr>
+            </w:pPr>
+            <w:r>
+              <w:rPr>
+                <w:rFonts w:ascii="Arial" w:hAnsi="Arial" w:cs="Arial"/>
+                <w:sz w:val="20"/>
+                <w:szCs w:val="20"/>
+                <w:lang w:val="en-US"/>
               </w:rPr>
               <w:t>&lt;body&gt;</w:t>
             </w:r>
@@ -2224,13 +2269,15 @@
                 <w:rFonts w:ascii="Arial" w:hAnsi="Arial" w:cs="Arial"/>
                 <w:sz w:val="20"/>
                 <w:szCs w:val="20"/>
-              </w:rPr>
-            </w:pPr>
-            <w:r>
-              <w:rPr>
-                <w:rFonts w:ascii="Arial" w:hAnsi="Arial" w:cs="Arial"/>
-                <w:sz w:val="20"/>
-                <w:szCs w:val="20"/>
+                <w:lang w:val="en-US"/>
+              </w:rPr>
+            </w:pPr>
+            <w:r>
+              <w:rPr>
+                <w:rFonts w:ascii="Arial" w:hAnsi="Arial" w:cs="Arial"/>
+                <w:sz w:val="20"/>
+                <w:szCs w:val="20"/>
+                <w:lang w:val="en-US"/>
               </w:rPr>
               <w:t>&lt;/body&gt;</w:t>
             </w:r>
@@ -2250,7 +2297,25 @@
                 <w:sz w:val="20"/>
                 <w:szCs w:val="20"/>
               </w:rPr>
-              <w:t>&lt;/html&gt;</w:t>
+              <w:t>&lt;/</w:t>
+            </w:r>
+            <w:proofErr w:type="spellStart"/>
+            <w:r>
+              <w:rPr>
+                <w:rFonts w:ascii="Arial" w:hAnsi="Arial" w:cs="Arial"/>
+                <w:sz w:val="20"/>
+                <w:szCs w:val="20"/>
+              </w:rPr>
+              <w:t>html</w:t>
+            </w:r>
+            <w:proofErr w:type="spellEnd"/>
+            <w:r>
+              <w:rPr>
+                <w:rFonts w:ascii="Arial" w:hAnsi="Arial" w:cs="Arial"/>
+                <w:sz w:val="20"/>
+                <w:szCs w:val="20"/>
+              </w:rPr>
+              <w:t>&gt;</w:t>
             </w:r>
           </w:p>
           <w:p>
@@ -2301,7 +2366,7 @@
 </file>
 
 <file path=word/endnotes.xml><?xml version="1.0" encoding="utf-8"?>
-<w:endnotes xmlns:wpc="http://schemas.microsoft.com/office/word/2010/wordprocessingCanvas" xmlns:mc="http://schemas.openxmlformats.org/markup-compatibility/2006" xmlns:o="urn:schemas-microsoft-com:office:office" xmlns:r="http://schemas.openxmlformats.org/officeDocument/2006/relationships" xmlns:m="http://schemas.openxmlformats.org/officeDocument/2006/math" xmlns:v="urn:schemas-microsoft-com:vml" xmlns:wp14="http://schemas.microsoft.com/office/word/2010/wordprocessingDrawing" xmlns:wp="http://schemas.openxmlformats.org/drawingml/2006/wordprocessingDrawing" xmlns:w10="urn:schemas-microsoft-com:office:word" xmlns:w="http://schemas.openxmlformats.org/wordprocessingml/2006/main" xmlns:w14="http://schemas.microsoft.com/office/word/2010/wordml" xmlns:w15="http://schemas.microsoft.com/office/word/2012/wordml" xmlns:wpg="http://schemas.microsoft.com/office/word/2010/wordprocessingGroup" xmlns:wpi="http://schemas.microsoft.com/office/word/2010/wordprocessingInk" xmlns:wne="http://schemas.microsoft.com/office/word/2006/wordml" xmlns:wps="http://schemas.microsoft.com/office/word/2010/wordprocessingShape" mc:Ignorable="w14 w15 wp14">
+<w:endnotes xmlns:wpc="http://schemas.microsoft.com/office/word/2010/wordprocessingCanvas" xmlns:cx="http://schemas.microsoft.com/office/drawing/2014/chartex" xmlns:mc="http://schemas.openxmlformats.org/markup-compatibility/2006" xmlns:o="urn:schemas-microsoft-com:office:office" xmlns:r="http://schemas.openxmlformats.org/officeDocument/2006/relationships" xmlns:m="http://schemas.openxmlformats.org/officeDocument/2006/math" xmlns:v="urn:schemas-microsoft-com:vml" xmlns:wp14="http://schemas.microsoft.com/office/word/2010/wordprocessingDrawing" xmlns:wp="http://schemas.openxmlformats.org/drawingml/2006/wordprocessingDrawing" xmlns:w10="urn:schemas-microsoft-com:office:word" xmlns:w="http://schemas.openxmlformats.org/wordprocessingml/2006/main" xmlns:w14="http://schemas.microsoft.com/office/word/2010/wordml" xmlns:w15="http://schemas.microsoft.com/office/word/2012/wordml" xmlns:w16se="http://schemas.microsoft.com/office/word/2015/wordml/symex" xmlns:wpg="http://schemas.microsoft.com/office/word/2010/wordprocessingGroup" xmlns:wpi="http://schemas.microsoft.com/office/word/2010/wordprocessingInk" xmlns:wne="http://schemas.microsoft.com/office/word/2006/wordml" xmlns:wps="http://schemas.microsoft.com/office/word/2010/wordprocessingShape" mc:Ignorable="w14 w15 w16se wp14">
   <w:endnote w:type="separator" w:id="-1">
     <w:p>
       <w:pPr>
@@ -2326,7 +2391,7 @@
 </file>
 
 <file path=word/footer1.xml><?xml version="1.0" encoding="utf-8"?>
-<w:ftr xmlns:wpc="http://schemas.microsoft.com/office/word/2010/wordprocessingCanvas" xmlns:mc="http://schemas.openxmlformats.org/markup-compatibility/2006" xmlns:o="urn:schemas-microsoft-com:office:office" xmlns:r="http://schemas.openxmlformats.org/officeDocument/2006/relationships" xmlns:m="http://schemas.openxmlformats.org/officeDocument/2006/math" xmlns:v="urn:schemas-microsoft-com:vml" xmlns:wp14="http://schemas.microsoft.com/office/word/2010/wordprocessingDrawing" xmlns:wp="http://schemas.openxmlformats.org/drawingml/2006/wordprocessingDrawing" xmlns:w10="urn:schemas-microsoft-com:office:word" xmlns:w="http://schemas.openxmlformats.org/wordprocessingml/2006/main" xmlns:w14="http://schemas.microsoft.com/office/word/2010/wordml" xmlns:w15="http://schemas.microsoft.com/office/word/2012/wordml" xmlns:wpg="http://schemas.microsoft.com/office/word/2010/wordprocessingGroup" xmlns:wpi="http://schemas.microsoft.com/office/word/2010/wordprocessingInk" xmlns:wne="http://schemas.microsoft.com/office/word/2006/wordml" xmlns:wps="http://schemas.microsoft.com/office/word/2010/wordprocessingShape" mc:Ignorable="w14 w15 wp14">
+<w:ftr xmlns:wpc="http://schemas.microsoft.com/office/word/2010/wordprocessingCanvas" xmlns:cx="http://schemas.microsoft.com/office/drawing/2014/chartex" xmlns:mc="http://schemas.openxmlformats.org/markup-compatibility/2006" xmlns:o="urn:schemas-microsoft-com:office:office" xmlns:r="http://schemas.openxmlformats.org/officeDocument/2006/relationships" xmlns:m="http://schemas.openxmlformats.org/officeDocument/2006/math" xmlns:v="urn:schemas-microsoft-com:vml" xmlns:wp14="http://schemas.microsoft.com/office/word/2010/wordprocessingDrawing" xmlns:wp="http://schemas.openxmlformats.org/drawingml/2006/wordprocessingDrawing" xmlns:w10="urn:schemas-microsoft-com:office:word" xmlns:w="http://schemas.openxmlformats.org/wordprocessingml/2006/main" xmlns:w14="http://schemas.microsoft.com/office/word/2010/wordml" xmlns:w15="http://schemas.microsoft.com/office/word/2012/wordml" xmlns:w16se="http://schemas.microsoft.com/office/word/2015/wordml/symex" xmlns:wpg="http://schemas.microsoft.com/office/word/2010/wordprocessingGroup" xmlns:wpi="http://schemas.microsoft.com/office/word/2010/wordprocessingInk" xmlns:wne="http://schemas.microsoft.com/office/word/2006/wordml" xmlns:wps="http://schemas.microsoft.com/office/word/2010/wordprocessingShape" mc:Ignorable="w14 w15 w16se wp14">
   <w:p>
     <w:pPr>
       <w:pStyle w:val="Piedepgina"/>
@@ -2477,7 +2542,7 @@
 </file>
 
 <file path=word/footnotes.xml><?xml version="1.0" encoding="utf-8"?>
-<w:footnotes xmlns:wpc="http://schemas.microsoft.com/office/word/2010/wordprocessingCanvas" xmlns:mc="http://schemas.openxmlformats.org/markup-compatibility/2006" xmlns:o="urn:schemas-microsoft-com:office:office" xmlns:r="http://schemas.openxmlformats.org/officeDocument/2006/relationships" xmlns:m="http://schemas.openxmlformats.org/officeDocument/2006/math" xmlns:v="urn:schemas-microsoft-com:vml" xmlns:wp14="http://schemas.microsoft.com/office/word/2010/wordprocessingDrawing" xmlns:wp="http://schemas.openxmlformats.org/drawingml/2006/wordprocessingDrawing" xmlns:w10="urn:schemas-microsoft-com:office:word" xmlns:w="http://schemas.openxmlformats.org/wordprocessingml/2006/main" xmlns:w14="http://schemas.microsoft.com/office/word/2010/wordml" xmlns:w15="http://schemas.microsoft.com/office/word/2012/wordml" xmlns:wpg="http://schemas.microsoft.com/office/word/2010/wordprocessingGroup" xmlns:wpi="http://schemas.microsoft.com/office/word/2010/wordprocessingInk" xmlns:wne="http://schemas.microsoft.com/office/word/2006/wordml" xmlns:wps="http://schemas.microsoft.com/office/word/2010/wordprocessingShape" mc:Ignorable="w14 w15 wp14">
+<w:footnotes xmlns:wpc="http://schemas.microsoft.com/office/word/2010/wordprocessingCanvas" xmlns:cx="http://schemas.microsoft.com/office/drawing/2014/chartex" xmlns:mc="http://schemas.openxmlformats.org/markup-compatibility/2006" xmlns:o="urn:schemas-microsoft-com:office:office" xmlns:r="http://schemas.openxmlformats.org/officeDocument/2006/relationships" xmlns:m="http://schemas.openxmlformats.org/officeDocument/2006/math" xmlns:v="urn:schemas-microsoft-com:vml" xmlns:wp14="http://schemas.microsoft.com/office/word/2010/wordprocessingDrawing" xmlns:wp="http://schemas.openxmlformats.org/drawingml/2006/wordprocessingDrawing" xmlns:w10="urn:schemas-microsoft-com:office:word" xmlns:w="http://schemas.openxmlformats.org/wordprocessingml/2006/main" xmlns:w14="http://schemas.microsoft.com/office/word/2010/wordml" xmlns:w15="http://schemas.microsoft.com/office/word/2012/wordml" xmlns:w16se="http://schemas.microsoft.com/office/word/2015/wordml/symex" xmlns:wpg="http://schemas.microsoft.com/office/word/2010/wordprocessingGroup" xmlns:wpi="http://schemas.microsoft.com/office/word/2010/wordprocessingInk" xmlns:wne="http://schemas.microsoft.com/office/word/2006/wordml" xmlns:wps="http://schemas.microsoft.com/office/word/2010/wordprocessingShape" mc:Ignorable="w14 w15 w16se wp14">
   <w:footnote w:type="separator" w:id="-1">
     <w:p>
       <w:pPr>
@@ -2502,7 +2567,7 @@
 </file>
 
 <file path=word/header1.xml><?xml version="1.0" encoding="utf-8"?>
-<w:hdr xmlns:wpc="http://schemas.microsoft.com/office/word/2010/wordprocessingCanvas" xmlns:mc="http://schemas.openxmlformats.org/markup-compatibility/2006" xmlns:o="urn:schemas-microsoft-com:office:office" xmlns:r="http://schemas.openxmlformats.org/officeDocument/2006/relationships" xmlns:m="http://schemas.openxmlformats.org/officeDocument/2006/math" xmlns:v="urn:schemas-microsoft-com:vml" xmlns:wp14="http://schemas.microsoft.com/office/word/2010/wordprocessingDrawing" xmlns:wp="http://schemas.openxmlformats.org/drawingml/2006/wordprocessingDrawing" xmlns:w10="urn:schemas-microsoft-com:office:word" xmlns:w="http://schemas.openxmlformats.org/wordprocessingml/2006/main" xmlns:w14="http://schemas.microsoft.com/office/word/2010/wordml" xmlns:w15="http://schemas.microsoft.com/office/word/2012/wordml" xmlns:wpg="http://schemas.microsoft.com/office/word/2010/wordprocessingGroup" xmlns:wpi="http://schemas.microsoft.com/office/word/2010/wordprocessingInk" xmlns:wne="http://schemas.microsoft.com/office/word/2006/wordml" xmlns:wps="http://schemas.microsoft.com/office/word/2010/wordprocessingShape" mc:Ignorable="w14 w15 wp14">
+<w:hdr xmlns:wpc="http://schemas.microsoft.com/office/word/2010/wordprocessingCanvas" xmlns:cx="http://schemas.microsoft.com/office/drawing/2014/chartex" xmlns:mc="http://schemas.openxmlformats.org/markup-compatibility/2006" xmlns:o="urn:schemas-microsoft-com:office:office" xmlns:r="http://schemas.openxmlformats.org/officeDocument/2006/relationships" xmlns:m="http://schemas.openxmlformats.org/officeDocument/2006/math" xmlns:v="urn:schemas-microsoft-com:vml" xmlns:wp14="http://schemas.microsoft.com/office/word/2010/wordprocessingDrawing" xmlns:wp="http://schemas.openxmlformats.org/drawingml/2006/wordprocessingDrawing" xmlns:w10="urn:schemas-microsoft-com:office:word" xmlns:w="http://schemas.openxmlformats.org/wordprocessingml/2006/main" xmlns:w14="http://schemas.microsoft.com/office/word/2010/wordml" xmlns:w15="http://schemas.microsoft.com/office/word/2012/wordml" xmlns:w16se="http://schemas.microsoft.com/office/word/2015/wordml/symex" xmlns:wpg="http://schemas.microsoft.com/office/word/2010/wordprocessingGroup" xmlns:wpi="http://schemas.microsoft.com/office/word/2010/wordprocessingInk" xmlns:wne="http://schemas.microsoft.com/office/word/2006/wordml" xmlns:wps="http://schemas.microsoft.com/office/word/2010/wordprocessingShape" mc:Ignorable="w14 w15 w16se wp14">
   <w:p>
     <w:pPr>
       <w:pStyle w:val="Encabezado"/>
@@ -2699,7 +2764,7 @@
             </wp:anchor>
           </w:drawing>
         </mc:Choice>
-        <mc:Fallback xmlns:cx="http://schemas.microsoft.com/office/drawing/2014/chartex" xmlns:w16se="http://schemas.microsoft.com/office/word/2015/wordml/symex" xmlns:w16cid="http://schemas.microsoft.com/office/word/2016/wordml/cid" xmlns:am3d="http://schemas.microsoft.com/office/drawing/2017/model3d" xmlns:aink="http://schemas.microsoft.com/office/drawing/2016/ink" xmlns:cx8="http://schemas.microsoft.com/office/drawing/2016/5/14/chartex" xmlns:cx7="http://schemas.microsoft.com/office/drawing/2016/5/13/chartex" xmlns:cx6="http://schemas.microsoft.com/office/drawing/2016/5/12/chartex" xmlns:cx5="http://schemas.microsoft.com/office/drawing/2016/5/11/chartex" xmlns:cx4="http://schemas.microsoft.com/office/drawing/2016/5/10/chartex" xmlns:cx3="http://schemas.microsoft.com/office/drawing/2016/5/9/chartex" xmlns:cx2="http://schemas.microsoft.com/office/drawing/2015/10/21/chartex" xmlns:cx1="http://schemas.microsoft.com/office/drawing/2015/9/8/chartex">
+        <mc:Fallback xmlns:cx1="http://schemas.microsoft.com/office/drawing/2015/9/8/chartex" xmlns:cx2="http://schemas.microsoft.com/office/drawing/2015/10/21/chartex" xmlns:cx3="http://schemas.microsoft.com/office/drawing/2016/5/9/chartex" xmlns:cx4="http://schemas.microsoft.com/office/drawing/2016/5/10/chartex" xmlns:cx5="http://schemas.microsoft.com/office/drawing/2016/5/11/chartex" xmlns:cx6="http://schemas.microsoft.com/office/drawing/2016/5/12/chartex" xmlns:cx7="http://schemas.microsoft.com/office/drawing/2016/5/13/chartex" xmlns:cx8="http://schemas.microsoft.com/office/drawing/2016/5/14/chartex" xmlns:aink="http://schemas.microsoft.com/office/drawing/2016/ink" xmlns:am3d="http://schemas.microsoft.com/office/drawing/2017/model3d" xmlns:w16cid="http://schemas.microsoft.com/office/word/2016/wordml/cid">
           <w:pict>
             <v:roundrect w14:anchorId="177C025C" id="Rectángulo: esquinas redondeadas 6" o:spid="_x0000_s1026" style="position:absolute;margin-left:-43.5pt;margin-top:27.6pt;width:66pt;height:712.5pt;z-index:251661312;visibility:visible;mso-wrap-style:square;mso-width-percent:0;mso-height-percent:0;mso-wrap-distance-left:9pt;mso-wrap-distance-top:0;mso-wrap-distance-right:9pt;mso-wrap-distance-bottom:0;mso-position-horizontal:absolute;mso-position-horizontal-relative:text;mso-position-vertical:absolute;mso-position-vertical-relative:text;mso-width-percent:0;mso-height-percent:0;mso-width-relative:margin;mso-height-relative:margin;v-text-anchor:middle" arcsize="10923f" o:gfxdata="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" fillcolor="#c9c9c9 [1942]" stroked="f" strokeweight="1pt">
               <v:fill color2="#c9c9c9 [1942]" rotate="t" angle="90" colors="0 #747474;.5 #a9a9a9;1 #c9c9c9" focus="100%" type="gradient"/>
@@ -2789,7 +2854,7 @@
             </wp:anchor>
           </w:drawing>
         </mc:Choice>
-        <mc:Fallback xmlns:cx="http://schemas.microsoft.com/office/drawing/2014/chartex" xmlns:w16se="http://schemas.microsoft.com/office/word/2015/wordml/symex" xmlns:w16cid="http://schemas.microsoft.com/office/word/2016/wordml/cid" xmlns:am3d="http://schemas.microsoft.com/office/drawing/2017/model3d" xmlns:aink="http://schemas.microsoft.com/office/drawing/2016/ink" xmlns:cx8="http://schemas.microsoft.com/office/drawing/2016/5/14/chartex" xmlns:cx7="http://schemas.microsoft.com/office/drawing/2016/5/13/chartex" xmlns:cx6="http://schemas.microsoft.com/office/drawing/2016/5/12/chartex" xmlns:cx5="http://schemas.microsoft.com/office/drawing/2016/5/11/chartex" xmlns:cx4="http://schemas.microsoft.com/office/drawing/2016/5/10/chartex" xmlns:cx3="http://schemas.microsoft.com/office/drawing/2016/5/9/chartex" xmlns:cx2="http://schemas.microsoft.com/office/drawing/2015/10/21/chartex" xmlns:cx1="http://schemas.microsoft.com/office/drawing/2015/9/8/chartex">
+        <mc:Fallback xmlns:cx1="http://schemas.microsoft.com/office/drawing/2015/9/8/chartex" xmlns:cx2="http://schemas.microsoft.com/office/drawing/2015/10/21/chartex" xmlns:cx3="http://schemas.microsoft.com/office/drawing/2016/5/9/chartex" xmlns:cx4="http://schemas.microsoft.com/office/drawing/2016/5/10/chartex" xmlns:cx5="http://schemas.microsoft.com/office/drawing/2016/5/11/chartex" xmlns:cx6="http://schemas.microsoft.com/office/drawing/2016/5/12/chartex" xmlns:cx7="http://schemas.microsoft.com/office/drawing/2016/5/13/chartex" xmlns:cx8="http://schemas.microsoft.com/office/drawing/2016/5/14/chartex" xmlns:aink="http://schemas.microsoft.com/office/drawing/2016/ink" xmlns:am3d="http://schemas.microsoft.com/office/drawing/2017/model3d" xmlns:w16cid="http://schemas.microsoft.com/office/word/2016/wordml/cid">
           <w:pict>
             <v:shapetype w14:anchorId="7E8CEF72" id="_x0000_t6" coordsize="21600,21600" o:spt="6" path="m,l,21600r21600,xe">
               <v:stroke joinstyle="miter"/>
@@ -2819,7 +2884,7 @@
 </file>
 
 <file path=word/numbering.xml><?xml version="1.0" encoding="utf-8"?>
-<w:numbering xmlns:wpc="http://schemas.microsoft.com/office/word/2010/wordprocessingCanvas" xmlns:mc="http://schemas.openxmlformats.org/markup-compatibility/2006" xmlns:o="urn:schemas-microsoft-com:office:office" xmlns:r="http://schemas.openxmlformats.org/officeDocument/2006/relationships" xmlns:m="http://schemas.openxmlformats.org/officeDocument/2006/math" xmlns:v="urn:schemas-microsoft-com:vml" xmlns:wp14="http://schemas.microsoft.com/office/word/2010/wordprocessingDrawing" xmlns:wp="http://schemas.openxmlformats.org/drawingml/2006/wordprocessingDrawing" xmlns:w10="urn:schemas-microsoft-com:office:word" xmlns:w="http://schemas.openxmlformats.org/wordprocessingml/2006/main" xmlns:w14="http://schemas.microsoft.com/office/word/2010/wordml" xmlns:w15="http://schemas.microsoft.com/office/word/2012/wordml" xmlns:wpg="http://schemas.microsoft.com/office/word/2010/wordprocessingGroup" xmlns:wpi="http://schemas.microsoft.com/office/word/2010/wordprocessingInk" xmlns:wne="http://schemas.microsoft.com/office/word/2006/wordml" xmlns:wps="http://schemas.microsoft.com/office/word/2010/wordprocessingShape" mc:Ignorable="w14 w15 wp14">
+<w:numbering xmlns:wpc="http://schemas.microsoft.com/office/word/2010/wordprocessingCanvas" xmlns:cx="http://schemas.microsoft.com/office/drawing/2014/chartex" xmlns:mc="http://schemas.openxmlformats.org/markup-compatibility/2006" xmlns:o="urn:schemas-microsoft-com:office:office" xmlns:r="http://schemas.openxmlformats.org/officeDocument/2006/relationships" xmlns:m="http://schemas.openxmlformats.org/officeDocument/2006/math" xmlns:v="urn:schemas-microsoft-com:vml" xmlns:wp14="http://schemas.microsoft.com/office/word/2010/wordprocessingDrawing" xmlns:wp="http://schemas.openxmlformats.org/drawingml/2006/wordprocessingDrawing" xmlns:w10="urn:schemas-microsoft-com:office:word" xmlns:w="http://schemas.openxmlformats.org/wordprocessingml/2006/main" xmlns:w14="http://schemas.microsoft.com/office/word/2010/wordml" xmlns:w15="http://schemas.microsoft.com/office/word/2012/wordml" xmlns:w16se="http://schemas.microsoft.com/office/word/2015/wordml/symex" xmlns:wpg="http://schemas.microsoft.com/office/word/2010/wordprocessingGroup" xmlns:wpi="http://schemas.microsoft.com/office/word/2010/wordprocessingInk" xmlns:wne="http://schemas.microsoft.com/office/word/2006/wordml" xmlns:wps="http://schemas.microsoft.com/office/word/2010/wordprocessingShape" mc:Ignorable="w14 w15 w16se wp14">
   <w:abstractNum w:abstractNumId="0" w15:restartNumberingAfterBreak="0">
     <w:nsid w:val="05500233"/>
     <w:multiLevelType w:val="hybridMultilevel"/>
@@ -4211,7 +4276,7 @@
 </file>
 
 <file path=word/styles.xml><?xml version="1.0" encoding="utf-8"?>
-<w:styles xmlns:mc="http://schemas.openxmlformats.org/markup-compatibility/2006" xmlns:r="http://schemas.openxmlformats.org/officeDocument/2006/relationships" xmlns:w="http://schemas.openxmlformats.org/wordprocessingml/2006/main" xmlns:w14="http://schemas.microsoft.com/office/word/2010/wordml" xmlns:w15="http://schemas.microsoft.com/office/word/2012/wordml" mc:Ignorable="w14 w15">
+<w:styles xmlns:mc="http://schemas.openxmlformats.org/markup-compatibility/2006" xmlns:r="http://schemas.openxmlformats.org/officeDocument/2006/relationships" xmlns:w="http://schemas.openxmlformats.org/wordprocessingml/2006/main" xmlns:w14="http://schemas.microsoft.com/office/word/2010/wordml" xmlns:w15="http://schemas.microsoft.com/office/word/2012/wordml" xmlns:w16se="http://schemas.microsoft.com/office/word/2015/wordml/symex" mc:Ignorable="w14 w15 w16se">
   <w:docDefaults>
     <w:rPrDefault>
       <w:rPr>
@@ -4774,7 +4839,7 @@
       <w:szCs w:val="26"/>
     </w:rPr>
   </w:style>
-  <w:style w:type="paragraph" w:styleId="TtulodeTDC">
+  <w:style w:type="paragraph" w:styleId="TtuloTDC">
     <w:name w:val="TOC Heading"/>
     <w:basedOn w:val="Ttulo1"/>
     <w:next w:val="Normal"/>
@@ -5340,7 +5405,7 @@
 </file>
 
 <file path=customXml/itemProps1.xml><?xml version="1.0" encoding="utf-8"?>
-<ds:datastoreItem xmlns:ds="http://schemas.openxmlformats.org/officeDocument/2006/customXml" ds:itemID="{F88C83E6-373B-4912-93E8-B45240350620}">
+<ds:datastoreItem xmlns:ds="http://schemas.openxmlformats.org/officeDocument/2006/customXml" ds:itemID="{DE3DE7AF-ECAC-49BB-A1F4-BDC65B76ABF3}">
   <ds:schemaRefs>
     <ds:schemaRef ds:uri="http://schemas.openxmlformats.org/officeDocument/2006/bibliography"/>
   </ds:schemaRefs>

</xml_diff>